<commit_message>
revised Part2 questions e and f
</commit_message>
<xml_diff>
--- a/Project1/Report.docx
+++ b/Project1/Report.docx
@@ -535,12 +535,6 @@
     <w:p>
       <w:pPr>
         <w:spacing w:line="360" w:lineRule="auto"/>
-        <w:jc w:val="both"/>
-      </w:pPr>
-    </w:p>
-    <w:p>
-      <w:pPr>
-        <w:spacing w:line="360" w:lineRule="auto"/>
         <w:jc w:val="center"/>
         <w:rPr>
           <w:rFonts w:ascii="Times New Roman" w:hAnsi="Times New Roman" w:cs="Times New Roman"/>
@@ -560,6 +554,7 @@
           <w:szCs w:val="28"/>
           <w:u w:val="single"/>
         </w:rPr>
+        <w:lastRenderedPageBreak/>
         <w:t>Part 2</w:t>
       </w:r>
     </w:p>
@@ -937,7 +932,7 @@
           <w:sz w:val="24"/>
           <w:szCs w:val="24"/>
         </w:rPr>
-        <w:t xml:space="preserve"> was tried and the slack time turned out to be 0.0, </w:t>
+        <w:t xml:space="preserve"> was tried and the slack time turned out to be 0.0, which just barely met the requirement and turned out to be the minimum possible clock </w:t>
       </w:r>
       <w:r>
         <w:rPr>
@@ -946,7 +941,7 @@
           <w:szCs w:val="24"/>
         </w:rPr>
         <w:lastRenderedPageBreak/>
-        <w:t xml:space="preserve">which just barely met the requirement and turned out to be the minimum possible clock period. </w:t>
+        <w:t xml:space="preserve">period. </w:t>
       </w:r>
       <w:r>
         <w:rPr>
@@ -2168,16 +2163,7 @@
           <w:sz w:val="24"/>
           <w:szCs w:val="24"/>
         </w:rPr>
-        <w:t xml:space="preserve">With an exception at f=666.67MHz, in general both area and power increases as the clock frequency increases. This is expected since with higher frequencies, more computation jobs are </w:t>
-      </w:r>
-      <w:r>
-        <w:rPr>
-          <w:rFonts w:ascii="Times New Roman" w:hAnsi="Times New Roman" w:cs="Times New Roman"/>
-          <w:sz w:val="24"/>
-          <w:szCs w:val="24"/>
-        </w:rPr>
-        <w:lastRenderedPageBreak/>
-        <w:t>done per second and thus the energy consumption increases. To accommodate higher frequencies, the synthesizer also needs to utilize more modules/logics to meet the short clock period.</w:t>
+        <w:t>With an exception at f=666.67MHz, in general both area and power increases as the clock frequency increases. This is expected since with higher frequencies, more computation jobs are done per second and thus the energy consumption increases. To accommodate higher frequencies, the synthesizer also needs to utilize more modules/logics to meet the short clock period.</w:t>
       </w:r>
     </w:p>
     <w:p>
@@ -2205,6 +2191,7 @@
           <w:sz w:val="24"/>
           <w:szCs w:val="24"/>
         </w:rPr>
+        <w:lastRenderedPageBreak/>
         <w:t xml:space="preserve">For the design you found with the maximum clock frequency, how much energy would your system consume if your system were to process a sequence of 50 cycles of input values? Assume you have to wait until the final output comes out of the system. </w:t>
       </w:r>
     </w:p>
@@ -2225,7 +2212,39 @@
           <w:sz w:val="24"/>
           <w:szCs w:val="24"/>
         </w:rPr>
-        <w:t>To process 50 cycles of input values, the system consumes 50(</w:t>
+        <w:t>To process 50 cycles of input values</w:t>
+      </w:r>
+      <w:r>
+        <w:rPr>
+          <w:rFonts w:ascii="Times New Roman" w:hAnsi="Times New Roman" w:cs="Times New Roman"/>
+          <w:sz w:val="24"/>
+          <w:szCs w:val="24"/>
+        </w:rPr>
+        <w:t xml:space="preserve"> at 1.5ns clock period</w:t>
+      </w:r>
+      <w:r>
+        <w:rPr>
+          <w:rFonts w:ascii="Times New Roman" w:hAnsi="Times New Roman" w:cs="Times New Roman"/>
+          <w:sz w:val="24"/>
+          <w:szCs w:val="24"/>
+        </w:rPr>
+        <w:t>, the system consumes 50</w:t>
+      </w:r>
+      <w:r>
+        <w:rPr>
+          <w:rFonts w:ascii="Times New Roman" w:hAnsi="Times New Roman" w:cs="Times New Roman"/>
+          <w:sz w:val="24"/>
+          <w:szCs w:val="24"/>
+        </w:rPr>
+        <w:t>(1.5ns)</w:t>
+      </w:r>
+      <w:r>
+        <w:rPr>
+          <w:rFonts w:ascii="Times New Roman" w:hAnsi="Times New Roman" w:cs="Times New Roman"/>
+          <w:sz w:val="24"/>
+          <w:szCs w:val="24"/>
+        </w:rPr>
+        <w:t>(</w:t>
       </w:r>
       <w:r>
         <w:rPr>
@@ -2257,7 +2276,15 @@
           <w:sz w:val="24"/>
           <w:szCs w:val="24"/>
         </w:rPr>
-        <w:t>) ≈ 21541.62 uW = 21.542 mW</w:t>
+        <w:t xml:space="preserve">) ≈ </w:t>
+      </w:r>
+      <w:r>
+        <w:rPr>
+          <w:rFonts w:ascii="Times New Roman" w:hAnsi="Times New Roman" w:cs="Times New Roman"/>
+          <w:sz w:val="24"/>
+          <w:szCs w:val="24"/>
+        </w:rPr>
+        <w:t>0.0323nJ</w:t>
       </w:r>
     </w:p>
     <w:p>
@@ -2305,23 +2332,31 @@
           <w:sz w:val="24"/>
           <w:szCs w:val="24"/>
         </w:rPr>
-        <w:t xml:space="preserve">The energy consumption will increase as the clock increases or decrease as the clock </w:t>
-      </w:r>
-      <w:r>
-        <w:rPr>
-          <w:rFonts w:ascii="Times New Roman" w:hAnsi="Times New Roman" w:cs="Times New Roman"/>
-          <w:sz w:val="24"/>
-          <w:szCs w:val="24"/>
-        </w:rPr>
-        <w:t xml:space="preserve"> f</w:t>
-      </w:r>
-      <w:r>
-        <w:rPr>
-          <w:rFonts w:ascii="Times New Roman" w:hAnsi="Times New Roman" w:cs="Times New Roman"/>
-          <w:sz w:val="24"/>
-          <w:szCs w:val="24"/>
-        </w:rPr>
-        <w:t>requency decreases since the power consumption as shown before is approximately linearly correlated with the clock frequency.</w:t>
+        <w:t xml:space="preserve">The energy consumption will </w:t>
+      </w:r>
+      <w:r>
+        <w:rPr>
+          <w:rFonts w:ascii="Times New Roman" w:hAnsi="Times New Roman" w:cs="Times New Roman"/>
+          <w:sz w:val="24"/>
+          <w:szCs w:val="24"/>
+        </w:rPr>
+        <w:t>not change if the clock frequency is changed.</w:t>
+      </w:r>
+      <w:r>
+        <w:rPr>
+          <w:rFonts w:ascii="Times New Roman" w:hAnsi="Times New Roman" w:cs="Times New Roman"/>
+          <w:sz w:val="24"/>
+          <w:szCs w:val="24"/>
+        </w:rPr>
+        <w:t xml:space="preserve"> </w:t>
+      </w:r>
+      <w:r>
+        <w:rPr>
+          <w:rFonts w:ascii="Times New Roman" w:hAnsi="Times New Roman" w:cs="Times New Roman"/>
+          <w:sz w:val="24"/>
+          <w:szCs w:val="24"/>
+        </w:rPr>
+        <w:t>Power = Energy/Time, which means Energy = Power*Time, and since power is inversely related to the clock period, as shown before, decreasing the clock period (or in other words increasing frequency) will only increase the power consumption. The total energy used would not fluctuate too much.</w:t>
       </w:r>
     </w:p>
     <w:p>

</xml_diff>